<commit_message>
Working on User guide
</commit_message>
<xml_diff>
--- a/Megan/MedVoiceDD/Facebook Login.docx
+++ b/Megan/MedVoiceDD/Facebook Login.docx
@@ -73,9 +73,36 @@
     <w:p>
       <w:pPr>
         <w:jc w:val="both"/>
-      </w:pPr>
+        <w:rPr>
+          <w:rFonts w:ascii="Zapfino" w:hAnsi="Zapfino"/>
+        </w:rPr>
+      </w:pPr>
+      <w:hyperlink r:id="rId8" w:history="1">
+        <w:r>
+          <w:rPr>
+            <w:rStyle w:val="Hyperlink"/>
+          </w:rPr>
+          <w:t>https://www.youtube.com/watch?v=Tli1nPrpO6o</w:t>
+        </w:r>
+      </w:hyperlink>
       <w:r>
-        <w:t>https://www.youtube.com/watch?v=Tli1nPrpO6o</w:t>
+        <w:rPr>
+          <w:rFonts w:ascii="Zapfino" w:hAnsi="Zapfino"/>
+        </w:rPr>
+        <w:t xml:space="preserve"> </w:t>
+      </w:r>
+      <w:r>
+        <w:rPr>
+          <w:rFonts w:ascii="Zapfino" w:hAnsi="Zapfino"/>
+        </w:rPr>
+        <w:tab/>
+        <w:t xml:space="preserve"> </w:t>
+      </w:r>
+      <w:r>
+        <w:rPr>
+          <w:rFonts w:ascii="Zapfino" w:hAnsi="Zapfino"/>
+        </w:rPr>
+        <w:tab/>
       </w:r>
       <w:bookmarkStart w:id="0" w:name="_GoBack"/>
       <w:bookmarkEnd w:id="0"/>

</xml_diff>